<commit_message>
Added name and role
</commit_message>
<xml_diff>
--- a/Documentation/ProjectCharter.docx
+++ b/Documentation/ProjectCharter.docx
@@ -6,8 +6,6 @@
       <w:pPr>
         <w:pStyle w:val="Title"/>
       </w:pPr>
-      <w:bookmarkStart w:id="0" w:name="_GoBack"/>
-      <w:bookmarkEnd w:id="0"/>
       <w:r>
         <w:t>Project Charter</w:t>
       </w:r>
@@ -182,10 +180,10 @@
         <w:tblLook w:val="0000" w:firstRow="0" w:lastRow="0" w:firstColumn="0" w:lastColumn="0" w:noHBand="0" w:noVBand="0"/>
       </w:tblPr>
       <w:tblGrid>
-        <w:gridCol w:w="1908"/>
-        <w:gridCol w:w="2316"/>
-        <w:gridCol w:w="2470"/>
-        <w:gridCol w:w="2162"/>
+        <w:gridCol w:w="1355"/>
+        <w:gridCol w:w="1262"/>
+        <w:gridCol w:w="1867"/>
+        <w:gridCol w:w="4146"/>
       </w:tblGrid>
       <w:tr>
         <w:tc>
@@ -348,6 +346,15 @@
                 <w:sz w:val="24"/>
               </w:rPr>
             </w:pPr>
+            <w:r>
+              <w:rPr>
+                <w:rFonts w:ascii="Times New Roman" w:hAnsi="Times New Roman"/>
+                <w:b/>
+                <w:bCs/>
+                <w:sz w:val="24"/>
+              </w:rPr>
+              <w:t>Project Manager</w:t>
+            </w:r>
           </w:p>
         </w:tc>
         <w:tc>
@@ -368,6 +375,15 @@
                 <w:sz w:val="24"/>
               </w:rPr>
             </w:pPr>
+            <w:r>
+              <w:rPr>
+                <w:rFonts w:ascii="Times New Roman" w:hAnsi="Times New Roman"/>
+                <w:b/>
+                <w:bCs/>
+                <w:sz w:val="24"/>
+              </w:rPr>
+              <w:t>Tyler Butler</w:t>
+            </w:r>
           </w:p>
         </w:tc>
         <w:tc>
@@ -388,6 +404,15 @@
                 <w:sz w:val="24"/>
               </w:rPr>
             </w:pPr>
+            <w:r>
+              <w:rPr>
+                <w:rFonts w:ascii="Times New Roman" w:hAnsi="Times New Roman"/>
+                <w:b/>
+                <w:bCs/>
+                <w:sz w:val="24"/>
+              </w:rPr>
+              <w:t>Programmer</w:t>
+            </w:r>
           </w:p>
         </w:tc>
         <w:tc>
@@ -408,6 +433,17 @@
                 <w:sz w:val="24"/>
               </w:rPr>
             </w:pPr>
+            <w:r>
+              <w:rPr>
+                <w:rFonts w:ascii="Times New Roman" w:hAnsi="Times New Roman"/>
+                <w:b/>
+                <w:bCs/>
+                <w:sz w:val="24"/>
+              </w:rPr>
+              <w:t>Tbutler0433@student.gwinetttech.edu</w:t>
+            </w:r>
+            <w:bookmarkStart w:id="0" w:name="_GoBack"/>
+            <w:bookmarkEnd w:id="0"/>
           </w:p>
         </w:tc>
       </w:tr>
@@ -1597,6 +1633,8 @@
     <w:lsdException w:name="Table Subtle 2" w:semiHidden="1" w:unhideWhenUsed="1"/>
     <w:lsdException w:name="Table Web 1" w:semiHidden="1" w:unhideWhenUsed="1"/>
     <w:lsdException w:name="Table Web 2" w:semiHidden="1" w:unhideWhenUsed="1"/>
+    <w:lsdException w:name="Table Web 3" w:semiHidden="1" w:unhideWhenUsed="1"/>
+    <w:lsdException w:name="Table Theme" w:semiHidden="1" w:unhideWhenUsed="1"/>
     <w:lsdException w:name="Placeholder Text" w:semiHidden="1" w:uiPriority="99"/>
     <w:lsdException w:name="No Spacing" w:uiPriority="1" w:qFormat="1"/>
     <w:lsdException w:name="Light Shading" w:uiPriority="60"/>

</xml_diff>

<commit_message>
Filled out Objectives, Success Criteria, and apprach.
Still need title and budget info.
</commit_message>
<xml_diff>
--- a/Documentation/ProjectCharter.docx
+++ b/Documentation/ProjectCharter.docx
@@ -114,9 +114,21 @@
         <w:t>Project Manager:</w:t>
       </w:r>
       <w:r>
-        <w:t xml:space="preserve"> Name, phone, e-mail</w:t>
-      </w:r>
+        <w:t xml:space="preserve"> </w:t>
+      </w:r>
+      <w:r>
+        <w:t xml:space="preserve">Tyler Butler, </w:t>
+      </w:r>
+      <w:hyperlink r:id="rId5" w:history="1">
+        <w:r>
+          <w:rPr>
+            <w:rStyle w:val="Hyperlink"/>
+          </w:rPr>
+          <w:t>t.frankbutler@gmail.com</w:t>
+        </w:r>
+      </w:hyperlink>
     </w:p>
+    <w:p/>
     <w:p>
       <w:r>
         <w:rPr>
@@ -125,24 +137,50 @@
         </w:rPr>
         <w:t xml:space="preserve">Project Objectives: </w:t>
       </w:r>
+      <w:r>
+        <w:rPr>
+          <w:bCs/>
+        </w:rPr>
+        <w:t xml:space="preserve">Web application capable of assisting the company’s administrative activities including: Registering doctors &amp; Patients, </w:t>
+      </w:r>
+      <w:r>
+        <w:rPr>
+          <w:bCs/>
+        </w:rPr>
+        <w:t>view</w:t>
+      </w:r>
+      <w:r>
+        <w:rPr>
+          <w:bCs/>
+        </w:rPr>
+        <w:t xml:space="preserve"> medical history &amp; Doctors, Remove doctors &amp; Patients, Calendar, Scheduling, and data storage. </w:t>
+      </w:r>
     </w:p>
     <w:p/>
-    <w:p/>
     <w:p>
-      <w:pPr>
-        <w:rPr>
-          <w:b/>
-        </w:rPr>
-      </w:pPr>
       <w:r>
         <w:rPr>
           <w:b/>
         </w:rPr>
         <w:t>Main Project Success Criteria:</w:t>
       </w:r>
+      <w:r>
+        <w:rPr>
+          <w:b/>
+        </w:rPr>
+        <w:t xml:space="preserve"> </w:t>
+      </w:r>
+      <w:r>
+        <w:t>Deploy, on time, a fully functioning administrative assistant that meets a</w:t>
+      </w:r>
+      <w:r>
+        <w:t>ll written specifications and is tested. This project will be formally approved before release.</w:t>
+      </w:r>
     </w:p>
-    <w:p/>
-    <w:p/>
+    <w:p>
+      <w:bookmarkStart w:id="0" w:name="_GoBack"/>
+      <w:bookmarkEnd w:id="0"/>
+    </w:p>
     <w:p>
       <w:pPr>
         <w:rPr>
@@ -158,8 +196,21 @@
         <w:t>Approach:</w:t>
       </w:r>
     </w:p>
-    <w:p/>
-    <w:p/>
+    <w:p>
+      <w:r>
+        <w:t xml:space="preserve">Agile development approach </w:t>
+      </w:r>
+    </w:p>
+    <w:p>
+      <w:r>
+        <w:t>Hold weekly progress review meetings</w:t>
+      </w:r>
+    </w:p>
+    <w:p>
+      <w:r>
+        <w:t>Thoroughly tested each iteration</w:t>
+      </w:r>
+    </w:p>
     <w:p/>
     <w:p/>
     <w:p>
@@ -706,8 +757,6 @@
               </w:rPr>
               <w:t>Xluo8795@student.gwinetttech.edu</w:t>
             </w:r>
-            <w:bookmarkStart w:id="0" w:name="_GoBack"/>
-            <w:bookmarkEnd w:id="0"/>
           </w:p>
         </w:tc>
       </w:tr>
@@ -730,6 +779,15 @@
                 <w:sz w:val="24"/>
               </w:rPr>
             </w:pPr>
+            <w:r>
+              <w:rPr>
+                <w:rFonts w:ascii="Times New Roman" w:hAnsi="Times New Roman"/>
+                <w:b/>
+                <w:bCs/>
+                <w:sz w:val="24"/>
+              </w:rPr>
+              <w:t>Programmer</w:t>
+            </w:r>
           </w:p>
         </w:tc>
         <w:tc>
@@ -750,6 +808,15 @@
                 <w:sz w:val="24"/>
               </w:rPr>
             </w:pPr>
+            <w:r>
+              <w:rPr>
+                <w:rFonts w:ascii="Times New Roman" w:hAnsi="Times New Roman"/>
+                <w:b/>
+                <w:bCs/>
+                <w:sz w:val="24"/>
+              </w:rPr>
+              <w:t>Jeremy Black</w:t>
+            </w:r>
           </w:p>
         </w:tc>
         <w:tc>
@@ -770,6 +837,15 @@
                 <w:sz w:val="24"/>
               </w:rPr>
             </w:pPr>
+            <w:r>
+              <w:rPr>
+                <w:rFonts w:ascii="Times New Roman" w:hAnsi="Times New Roman"/>
+                <w:b/>
+                <w:bCs/>
+                <w:sz w:val="24"/>
+              </w:rPr>
+              <w:t>Programmer</w:t>
+            </w:r>
           </w:p>
         </w:tc>
         <w:tc>
@@ -2035,6 +2111,28 @@
       <w:sz w:val="36"/>
     </w:rPr>
   </w:style>
+  <w:style w:type="character" w:styleId="Hyperlink">
+    <w:name w:val="Hyperlink"/>
+    <w:basedOn w:val="DefaultParagraphFont"/>
+    <w:unhideWhenUsed/>
+    <w:rsid w:val="00B318B1"/>
+    <w:rPr>
+      <w:color w:val="0000FF" w:themeColor="hyperlink"/>
+      <w:u w:val="single"/>
+    </w:rPr>
+  </w:style>
+  <w:style w:type="character" w:styleId="UnresolvedMention">
+    <w:name w:val="Unresolved Mention"/>
+    <w:basedOn w:val="DefaultParagraphFont"/>
+    <w:uiPriority w:val="99"/>
+    <w:semiHidden/>
+    <w:unhideWhenUsed/>
+    <w:rsid w:val="00B318B1"/>
+    <w:rPr>
+      <w:color w:val="605E5C"/>
+      <w:shd w:val="clear" w:color="auto" w:fill="E1DFDD"/>
+    </w:rPr>
+  </w:style>
 </w:styles>
 </file>
 

</xml_diff>